<commit_message>
Updates to some sections
suggestions from Trina and still working on the next project sections
</commit_message>
<xml_diff>
--- a/4YCM/4YCM_Report.docx
+++ b/4YCM/4YCM_Report.docx
@@ -49,7 +49,7 @@
         <w:pStyle w:val="BodyText"/>
       </w:pPr>
       <w:r>
-        <w:t xml:space="preserve">In the past year, I've also worked on the population dynamics of many dominant freshwater bacteria, focusing on two groups (which represent roughly family level) for which we have multiple single-amplified genomes (SAGs) and sequence-discrete populations. Genetically distinct populations within tribes (roughly analogous to species level) of the acI actinobacterial lineage living in the same lake had different seasonal abundance patterns, suggesting these populations were also ecologically distinct. In contrast, sympatric LD12 populations were much less genetically differentiated and had similar temporal abundance patterns. This suggests that within one lake, some freshwater lineages harbor genetically discrete (but still closely related) and ecologically distinct populations, while other lineages are composed of less differentiated populations with overlapping niches. I have submitted the manuscript for this project on bioRxiv, a biology preprint server and it will soon be submitted to Nature Communications.</w:t>
+        <w:t xml:space="preserve">In the past year, I have also worked on the population dynamics of many dominant freshwater bacteria, focusing on two groups (which represent roughly family level) for which we have multiple single-amplified genomes (SAGs) and sequence-discrete populations. Genetically distinct populations within roughly species level groups of the acI actinobacterial lineage living in the same lake had different seasonal abundance patterns, suggesting these populations were also ecologically distinct. In contrast, sympatric LD12 populations were much less genetically differentiated and had similar temporal abundance patterns. This suggests that within one lake, some freshwater lineages harbor genetically discrete (but still closely related) and ecologically distinct populations, while other lineages are composed of less differentiated populations with overlapping niches. I have submitted the manuscript for this project on bioRxiv, a biology preprint server and it will soon be submitted to Nature Communications.</w:t>
       </w:r>
     </w:p>
     <w:p>
@@ -86,13 +86,13 @@
         <w:rPr>
           <w:i/>
         </w:rPr>
-        <w:t xml:space="preserve">Does selection effect homologs of the same gene differently? What traits are under strong selection?</w:t>
+        <w:t xml:space="preserve">Does selection affect homologs of the same gene differently? Which traits are under strong selection?</w:t>
       </w:r>
       <w:r>
         <w:t xml:space="preserve"> </w:t>
       </w:r>
       <w:r>
-        <w:t xml:space="preserve">First I will identify the homologous genes in the reference MAGs and SAGs using BLAST and clustering. Then I will mapping the metagenomic reads from the same lake back the reference genomes to find SOMETHING the sequence-discrete populations. For each of these populations and their genes, I will calculate the relative abundance, call single nucleotide variants, and calculate the selection.</w:t>
+        <w:t xml:space="preserve">First I will identify the homologous genes in the reference MAGs and SAGs using BLAST and clustering. Then I will mapping the metagenomic reads from the same lake back the reference genomes and determine the sequence-discrete populations each reference belongs to based on its coverage discontinuity. For each of these populations and their genes, I will calculate the relative abundance, call single nucleotide variants, and calculate the degree of selection.</w:t>
       </w:r>
       <w:r>
         <w:t xml:space="preserve"> </w:t>
@@ -112,7 +112,10 @@
         <w:t xml:space="preserve"> </w:t>
       </w:r>
       <w:r>
-        <w:t xml:space="preserve">We now have MAG's from Crystal Bog (CB), which is of similar location and trophic status to Trout Bog (TB). With these genomes, I will ask if there are related populations and how similar they are at the genome scale. I will also investigate if these populations are really separated or if they share a common genepool. I will compare the reference genomes and map reads from the opposite source. From the acI SAGs we saw that reference genomes collected from different lakes do not recruit metagenomic reads with high ANI.</w:t>
+        <w:t xml:space="preserve">We can now bin MAG's from Crystal Bog (CB), which is of similar location and trophic status to Trout Bog (TB). With these genomes, I will ask if there are related genomes and how similar they are across their genomes. I will also investigate if these populations share a common gene pool. I will compare the reference MAGs and map reads from the opposite source. From the acI SAGs we saw that reference genomes collected from different lakes do not recruit metagenomic reads with high ANI. I will look at the estimated recombination between the</w:t>
+      </w:r>
+      <w:r>
+        <w:t xml:space="preserve"> </w:t>
       </w:r>
     </w:p>
     <w:p>
@@ -524,7 +527,7 @@
     </w:lvl>
   </w:abstractNum>
   <w:abstractNum w:abstractNumId="990">
-    <w:nsid w:val="cc6362fa"/>
+    <w:nsid w:val="56abb9e5"/>
     <w:multiLevelType w:val="multilevel"/>
     <w:lvl w:ilvl="0">
       <w:numFmt w:val="bullet"/>
@@ -605,7 +608,7 @@
     </w:lvl>
   </w:abstractNum>
   <w:abstractNum w:abstractNumId="991">
-    <w:nsid w:val="a106b99d"/>
+    <w:nsid w:val="cb7a7297"/>
     <w:multiLevelType w:val="multilevel"/>
     <w:lvl w:ilvl="0">
       <w:numFmt w:val="bullet"/>

</xml_diff>

<commit_message>
Updated the linespacing and CB TB project info
</commit_message>
<xml_diff>
--- a/4YCM/4YCM_Report.docx
+++ b/4YCM/4YCM_Report.docx
@@ -112,7 +112,7 @@
         <w:t xml:space="preserve"> </w:t>
       </w:r>
       <w:r>
-        <w:t xml:space="preserve">We can now bin MAG's from Crystal Bog (CB), which is of similar location and trophic status to Trout Bog (TB). With these genomes, I will ask if there are related genomes and how similar they are across their genomes. I will also investigate if these populations share a common gene pool. I will compare the reference MAGs and map reads from the opposite source. From the acI SAGs we saw that reference genomes collected from different lakes do not recruit metagenomic reads with high ANI. I will look at the estimated recombination between the</w:t>
+        <w:t xml:space="preserve">We can now bin MAG's from Crystal Bog (CB), which is of similar location and trophic status to Trout Bog (TB). I will bin MAGs from the CB assemblies and use new techniques to get more MAGs from the TB assemblies. With these genomes, I will ask if there are related genomes and how similar they are across their genomes. For genomes that are very closely related (&gt;95% nucleotide identity across their whole genomes), I will also investigate if the associated populations share a common gene pool between the two lakes. Using the cross mapping I will identify if there are regions or genes that are present in only one of the lakes and if the diversity of shared genes is different between the two lakes.</w:t>
       </w:r>
       <w:r>
         <w:t xml:space="preserve"> </w:t>
@@ -527,7 +527,7 @@
     </w:lvl>
   </w:abstractNum>
   <w:abstractNum w:abstractNumId="990">
-    <w:nsid w:val="56abb9e5"/>
+    <w:nsid w:val="de3ef86c"/>
     <w:multiLevelType w:val="multilevel"/>
     <w:lvl w:ilvl="0">
       <w:numFmt w:val="bullet"/>
@@ -608,7 +608,7 @@
     </w:lvl>
   </w:abstractNum>
   <w:abstractNum w:abstractNumId="991">
-    <w:nsid w:val="cb7a7297"/>
+    <w:nsid w:val="b5781996"/>
     <w:multiLevelType w:val="multilevel"/>
     <w:lvl w:ilvl="0">
       <w:numFmt w:val="bullet"/>

</xml_diff>

<commit_message>
Added to the CB and TB new question part
</commit_message>
<xml_diff>
--- a/4YCM/4YCM_Report.docx
+++ b/4YCM/4YCM_Report.docx
@@ -92,7 +92,7 @@
         <w:t xml:space="preserve"> </w:t>
       </w:r>
       <w:r>
-        <w:t xml:space="preserve">First I will identify the homologous genes in the reference MAGs and SAGs using BLAST and clustering. Then I will mapping the metagenomic reads from the same lake back the reference genomes and determine the sequence-discrete populations each reference belongs to based on its coverage discontinuity. For each of these populations and their genes, I will calculate the relative abundance, call single nucleotide variants, and calculate the degree of selection.</w:t>
+        <w:t xml:space="preserve">First I will identify the homologous genes in the reference MAGs and SAGs using BLAST and clustering. Then I will mapping the metagenomic reads from the same lake back the reference genomes and determine the sequence-discrete populations each reference belongs to based on its coverage discontinuity. I will then calculate a metric of selection for within the population and between the populations.</w:t>
       </w:r>
       <w:r>
         <w:t xml:space="preserve"> </w:t>
@@ -106,16 +106,13 @@
         <w:rPr>
           <w:i/>
         </w:rPr>
-        <w:t xml:space="preserve">Are there related sequence-discrete populations in TB and CB? How closely related are they? Do they share a common gene pool?</w:t>
+        <w:t xml:space="preserve">Are there related sequence-discrete populations in TB and CB? How closely related are they? Do they share a common gene pool? Are there genes present in one lake but not the other for these closely related populations?</w:t>
       </w:r>
       <w:r>
         <w:t xml:space="preserve"> </w:t>
       </w:r>
       <w:r>
-        <w:t xml:space="preserve">We can now bin MAG's from Crystal Bog (CB), which is of similar location and trophic status to Trout Bog (TB). I will bin MAGs from the CB assemblies and use new techniques to get more MAGs from the TB assemblies. With these genomes, I will ask if there are related genomes and how similar they are across their genomes. For genomes that are very closely related (&gt;95% nucleotide identity across their whole genomes), I will also investigate if the associated populations share a common gene pool between the two lakes. Using the cross mapping I will identify if there are regions or genes that are present in only one of the lakes and if the diversity of shared genes is different between the two lakes.</w:t>
-      </w:r>
-      <w:r>
-        <w:t xml:space="preserve"> </w:t>
+        <w:t xml:space="preserve">We now also have Crystal Bog metagenomes and can bin MAG's from Crystal Bog (CB), which is of similar location and trophic status to Trout Bog (TB), where our previous MAGs were from. I will bin MAGs from the CB assemblies and use new techniques to get more MAGs from the TB assemblies. With these genomes, I will search for very closely related genomes and quantify how similar they are across their genomes. For genomes that are very closely related (&gt;95% nucleotide identity across their whole genomes), I will also investigate if the associated populations share a common gene pool between the two lakes. By mapping the metagenomes from one lake to MAGs from the other, I will identify if there are regions or genes that are present in only one of the lakes and if the diversity of shared genes is different between the two lakes. I will look for patterns among the shared or absent genes that may be explained by the different environments of the two lakes. I will also look to see if there is evidence of a barrier to recombination between these allopatric populations.</w:t>
       </w:r>
     </w:p>
     <w:p>
@@ -527,7 +524,7 @@
     </w:lvl>
   </w:abstractNum>
   <w:abstractNum w:abstractNumId="990">
-    <w:nsid w:val="de3ef86c"/>
+    <w:nsid w:val="2f697b93"/>
     <w:multiLevelType w:val="multilevel"/>
     <w:lvl w:ilvl="0">
       <w:numFmt w:val="bullet"/>
@@ -608,7 +605,7 @@
     </w:lvl>
   </w:abstractNum>
   <w:abstractNum w:abstractNumId="991">
-    <w:nsid w:val="b5781996"/>
+    <w:nsid w:val="8ea2023a"/>
     <w:multiLevelType w:val="multilevel"/>
     <w:lvl w:ilvl="0">
       <w:numFmt w:val="bullet"/>

</xml_diff>

<commit_message>
Added draft of bit picture intro sentances
</commit_message>
<xml_diff>
--- a/4YCM/4YCM_Report.docx
+++ b/4YCM/4YCM_Report.docx
@@ -24,6 +24,14 @@
       </w:r>
       <w:r>
         <w:t xml:space="preserve">Meeting: October 27th, 2015 in MSB 6503</w:t>
+      </w:r>
+    </w:p>
+    <w:p>
+      <w:pPr>
+        <w:pStyle w:val="BodyText"/>
+      </w:pPr>
+      <w:r>
+        <w:t xml:space="preserve">I am interested in understanding how bacterial populations diversify and form species. My work aims to better understand the forces that shape bacterial population structure by using the lakes as a model system. The McMahon Lab metagenomic time series of many lakes is an ideal dataset for investigating how bacterial populations change through time.</w:t>
       </w:r>
     </w:p>
     <w:p>
@@ -524,7 +532,7 @@
     </w:lvl>
   </w:abstractNum>
   <w:abstractNum w:abstractNumId="990">
-    <w:nsid w:val="2f697b93"/>
+    <w:nsid w:val="68b059cc"/>
     <w:multiLevelType w:val="multilevel"/>
     <w:lvl w:ilvl="0">
       <w:numFmt w:val="bullet"/>
@@ -605,7 +613,7 @@
     </w:lvl>
   </w:abstractNum>
   <w:abstractNum w:abstractNumId="991">
-    <w:nsid w:val="8ea2023a"/>
+    <w:nsid w:val="2a341e33"/>
     <w:multiLevelType w:val="multilevel"/>
     <w:lvl w:ilvl="0">
       <w:numFmt w:val="bullet"/>

</xml_diff>

<commit_message>
Added awards and updates based on feedback from Trina
</commit_message>
<xml_diff>
--- a/4YCM/4YCM_Report.docx
+++ b/4YCM/4YCM_Report.docx
@@ -31,7 +31,7 @@
         <w:pStyle w:val="BodyText"/>
       </w:pPr>
       <w:r>
-        <w:t xml:space="preserve">I am interested in understanding how bacterial populations diversify and form species. My work aims to better understand the forces that shape bacterial population structure by using the lakes as a model system. The McMahon Lab metagenomic time series of many lakes is an ideal dataset for investigating how bacterial populations change through time.</w:t>
+        <w:t xml:space="preserve">I am interested in understanding how bacterial populations diversify and form species. My work aims to better understand the forces that shape bacterial population structure using the lakes as a model system. The McMahon Lab metagenomic time series of many lakes is an ideal dataset for investigating how wild bacterial populations change through time.</w:t>
       </w:r>
     </w:p>
     <w:p>
@@ -57,7 +57,7 @@
         <w:pStyle w:val="BodyText"/>
       </w:pPr>
       <w:r>
-        <w:t xml:space="preserve">In the past year, I have also worked on the population dynamics of many dominant freshwater bacteria, focusing on two groups (which represent roughly family level) for which we have multiple single-amplified genomes (SAGs) and sequence-discrete populations. Genetically distinct populations within roughly species level groups of the acI actinobacterial lineage living in the same lake had different seasonal abundance patterns, suggesting these populations were also ecologically distinct. In contrast, sympatric LD12 populations were much less genetically differentiated and had similar temporal abundance patterns. This suggests that within one lake, some freshwater lineages harbor genetically discrete (but still closely related) and ecologically distinct populations, while other lineages are composed of less differentiated populations with overlapping niches. I have submitted the manuscript for this project on bioRxiv, a biology preprint server and it will soon be submitted to Nature Communications.</w:t>
+        <w:t xml:space="preserve">In the past year, I have also worked on the population dynamics of many dominant freshwater bacteria, focusing on two groups (which represent roughly family level) for which we have multiple single-amplified genomes (SAGs) and sequence-discrete populations. Genetically distinct populations within roughly species level groups of the acI actinobacterial lineage living in the same lake had different seasonal abundance patterns, suggesting these populations were also ecologically distinct. In contrast, sympatric LD12 alphaproteobacterial populations were much less genetically differentiated and had similar temporal abundance patterns. This suggests that within one lake, some freshwater lineages harbor genetically discrete (but still closely related) and ecologically distinct populations, while other lineages are composed of less differentiated populations with overlapping niches. I have submitted the manuscript for this project on bioRxiv, a biology preprint server and it will soon be submitted to Nature Communications.</w:t>
       </w:r>
     </w:p>
     <w:p>
@@ -100,7 +100,7 @@
         <w:t xml:space="preserve"> </w:t>
       </w:r>
       <w:r>
-        <w:t xml:space="preserve">First I will identify the homologous genes in the reference MAGs and SAGs using BLAST and clustering. Then I will mapping the metagenomic reads from the same lake back the reference genomes and determine the sequence-discrete populations each reference belongs to based on its coverage discontinuity. I will then calculate a metric of selection for within the population and between the populations.</w:t>
+        <w:t xml:space="preserve">First I will identify the homologous genes in the reference MAGs and SAGs using BLAST and clustering. Then I will map the metagenomic reads from the same lake back to the reference genomes and identify the sequence-discrete populations each reference belongs to based on its coverage discontinuity. I will then calculate a metric of selection for within the population and between the populations.</w:t>
       </w:r>
       <w:r>
         <w:t xml:space="preserve"> </w:t>
@@ -120,7 +120,7 @@
         <w:t xml:space="preserve"> </w:t>
       </w:r>
       <w:r>
-        <w:t xml:space="preserve">We now also have Crystal Bog metagenomes and can bin MAG's from Crystal Bog (CB), which is of similar location and trophic status to Trout Bog (TB), where our previous MAGs were from. I will bin MAGs from the CB assemblies and use new techniques to get more MAGs from the TB assemblies. With these genomes, I will search for very closely related genomes and quantify how similar they are across their genomes. For genomes that are very closely related (&gt;95% nucleotide identity across their whole genomes), I will also investigate if the associated populations share a common gene pool between the two lakes. By mapping the metagenomes from one lake to MAGs from the other, I will identify if there are regions or genes that are present in only one of the lakes and if the diversity of shared genes is different between the two lakes. I will look for patterns among the shared or absent genes that may be explained by the different environments of the two lakes. I will also look to see if there is evidence of a barrier to recombination between these allopatric populations.</w:t>
+        <w:t xml:space="preserve">We now also have Crystal Bog metagenomes and can bin MAG's from Crystal Bog (CB), which is of similar location and trophic status to Trout Bog (TB), where our previous MAGs were from. I will bin MAGs from the CB assemblies and use new techniques to get more MAGs from the TB assemblies. With these genomes, I will search for very closely related genomes and quantify how similar they are across their genomes. For genomes that are very closely related (&gt;95% nucleotide identity across their shared genome content), I will also investigate if the associated populations share a common gene pool between the two lakes. By mapping the metagenomes from one lake to MAGs from the other, I will identify if there are regions or genes that are present in only one of the lakes and if the diversity of shared genes is different between the two lakes. I will look for patterns among the shared or absent genes that may be explained by the different environments of the two lakes. I will also look to see if there is evidence of a barrier to recombination between these allopatric populations.</w:t>
       </w:r>
     </w:p>
     <w:p>
@@ -422,6 +422,52 @@
       </w:pPr>
       <w:r>
         <w:t xml:space="preserve">ComBEE R Study Group - Started Fall 2015</w:t>
+      </w:r>
+    </w:p>
+    <w:p>
+      <w:pPr>
+        <w:pStyle w:val="Compact"/>
+        <w:numPr>
+          <w:numId w:val="1001"/>
+          <w:ilvl w:val="0"/>
+        </w:numPr>
+      </w:pPr>
+      <w:r>
+        <w:t xml:space="preserve">MDTP Steering Committee - 2015-2016</w:t>
+      </w:r>
+    </w:p>
+    <w:p>
+      <w:pPr>
+        <w:pStyle w:val="Heading3"/>
+      </w:pPr>
+      <w:bookmarkStart w:id="34" w:name="awards"/>
+      <w:bookmarkEnd w:id="34"/>
+      <w:r>
+        <w:t xml:space="preserve">Awards</w:t>
+      </w:r>
+    </w:p>
+    <w:p>
+      <w:pPr>
+        <w:pStyle w:val="Compact"/>
+        <w:numPr>
+          <w:numId w:val="1003"/>
+          <w:ilvl w:val="0"/>
+        </w:numPr>
+      </w:pPr>
+      <w:r>
+        <w:t xml:space="preserve">UW-Madison Dept. of Bacteriology Betley-Allen Fellowship - 2016-2017</w:t>
+      </w:r>
+    </w:p>
+    <w:p>
+      <w:pPr>
+        <w:pStyle w:val="Compact"/>
+        <w:numPr>
+          <w:numId w:val="1003"/>
+          <w:ilvl w:val="0"/>
+        </w:numPr>
+      </w:pPr>
+      <w:r>
+        <w:t xml:space="preserve">UW-Madison Graduate School Travel Award - Fall 2015</w:t>
       </w:r>
     </w:p>
     <w:sectPr/>
@@ -532,7 +578,7 @@
     </w:lvl>
   </w:abstractNum>
   <w:abstractNum w:abstractNumId="990">
-    <w:nsid w:val="68b059cc"/>
+    <w:nsid w:val="aba91379"/>
     <w:multiLevelType w:val="multilevel"/>
     <w:lvl w:ilvl="0">
       <w:numFmt w:val="bullet"/>
@@ -613,7 +659,7 @@
     </w:lvl>
   </w:abstractNum>
   <w:abstractNum w:abstractNumId="991">
-    <w:nsid w:val="2a341e33"/>
+    <w:nsid w:val="894fb73a"/>
     <w:multiLevelType w:val="multilevel"/>
     <w:lvl w:ilvl="0">
       <w:numFmt w:val="bullet"/>
@@ -703,6 +749,9 @@
     <w:abstractNumId w:val="991"/>
   </w:num>
   <w:num w:numId="1002">
+    <w:abstractNumId w:val="991"/>
+  </w:num>
+  <w:num w:numId="1003">
     <w:abstractNumId w:val="991"/>
   </w:num>
 </w:numbering>

</xml_diff>

<commit_message>
Updated the new questions section of 4YCM_report
</commit_message>
<xml_diff>
--- a/4YCM/4YCM_Report.docx
+++ b/4YCM/4YCM_Report.docx
@@ -94,16 +94,13 @@
         <w:rPr>
           <w:i/>
         </w:rPr>
-        <w:t xml:space="preserve">Does selection affect homologs of the same gene differently? Which traits are under strong selection?</w:t>
+        <w:t xml:space="preserve">How does selection differ when you look at it within vs between sequence-discrete populations? Does selection act differently on homologous genes shared by different populations? Which traits are under strong selection?</w:t>
       </w:r>
       <w:r>
         <w:t xml:space="preserve"> </w:t>
       </w:r>
       <w:r>
-        <w:t xml:space="preserve">First I will identify the homologous genes in the reference MAGs and SAGs using BLAST and clustering. Then I will map the metagenomic reads from the same lake back to the reference genomes and identify the sequence-discrete populations each reference belongs to based on its coverage discontinuity. I will then calculate a metric of selection for within the population and between the populations.</w:t>
-      </w:r>
-      <w:r>
-        <w:t xml:space="preserve"> </w:t>
+        <w:t xml:space="preserve">I plan to compare how calculations of selection across environments (very broad scale) compares with calculations of selection between and within (very fine scale) sequence-discrete populations in the same environment. I will search for metrics of selection which are appropriate for my dataset and be comparable across scale. Once these metrics are calculated, I will identify homologous genes in different populations and search for patterns of selection among the homologs. I expect that some genes may be under strong selection, regardless of the population they are in. Finding such genes should identify traits under strong selection in each lake.</w:t>
       </w:r>
     </w:p>
     <w:p>
@@ -114,13 +111,13 @@
         <w:rPr>
           <w:i/>
         </w:rPr>
-        <w:t xml:space="preserve">Are there related sequence-discrete populations in TB and CB? How closely related are they? Do they share a common gene pool? Are there genes present in one lake but not the other for these closely related populations?</w:t>
+        <w:t xml:space="preserve">Are there related sequence-discrete populations in TB and CB? How closely related are they? Do they share a common gene pool? Are there genes present in one lake but not the other for these closely related populations? Is there an ecological or physical barrier to recombination between these two lakes?</w:t>
       </w:r>
       <w:r>
         <w:t xml:space="preserve"> </w:t>
       </w:r>
       <w:r>
-        <w:t xml:space="preserve">We now also have Crystal Bog metagenomes and can bin MAG's from Crystal Bog (CB), which is of similar location and trophic status to Trout Bog (TB), where our previous MAGs were from. I will bin MAGs from the CB assemblies and use new techniques to get more MAGs from the TB assemblies. With these genomes, I will search for very closely related genomes and quantify how similar they are across their genomes. For genomes that are very closely related (&gt;95% nucleotide identity across their shared genome content), I will also investigate if the associated populations share a common gene pool between the two lakes. By mapping the metagenomes from one lake to MAGs from the other, I will identify if there are regions or genes that are present in only one of the lakes and if the diversity of shared genes is different between the two lakes. I will look for patterns among the shared or absent genes that may be explained by the different environments of the two lakes. I will also look to see if there is evidence of a barrier to recombination between these allopatric populations.</w:t>
+        <w:t xml:space="preserve">We now also have Crystal Bog metagenomes and can bin MAG's from Crystal Bog (CB), which is of similar location and trophic status to Trout Bog (TB), where our previous MAGs were from. I will bin MAGs from the CB assemblies and use new techniques to get more MAGs from the TB assemblies. With these genomes, I will search for very closely related genomes and quantify how similar they are across their genomes. For genomes that are very closely related (&gt;95% nucleotide identity across their shared genome content), I will also investigate if the associated populations share a common gene pool between the two lakes. By mapping the metagenomes from one lake to MAGs from the other, I will identify if there are regions or genes that are present in only one of the lakes and if the diversity of shared genes is different between the two lakes. I will search for patterns among the shared or absent genes that may be explained by the different environments of the two lakes. I will also look for evidence of a barrier to recombination between these allopatric populations.</w:t>
       </w:r>
     </w:p>
     <w:p>
@@ -578,7 +575,7 @@
     </w:lvl>
   </w:abstractNum>
   <w:abstractNum w:abstractNumId="990">
-    <w:nsid w:val="aba91379"/>
+    <w:nsid w:val="8097b844"/>
     <w:multiLevelType w:val="multilevel"/>
     <w:lvl w:ilvl="0">
       <w:numFmt w:val="bullet"/>
@@ -659,7 +656,7 @@
     </w:lvl>
   </w:abstractNum>
   <w:abstractNum w:abstractNumId="991">
-    <w:nsid w:val="894fb73a"/>
+    <w:nsid w:val="b5db7792"/>
     <w:multiLevelType w:val="multilevel"/>
     <w:lvl w:ilvl="0">
       <w:numFmt w:val="bullet"/>

</xml_diff>

<commit_message>
Fixed page break issue in last commit
</commit_message>
<xml_diff>
--- a/4YCM/4YCM_Report.docx
+++ b/4YCM/4YCM_Report.docx
@@ -575,7 +575,7 @@
     </w:lvl>
   </w:abstractNum>
   <w:abstractNum w:abstractNumId="990">
-    <w:nsid w:val="8097b844"/>
+    <w:nsid w:val="6a90eadb"/>
     <w:multiLevelType w:val="multilevel"/>
     <w:lvl w:ilvl="0">
       <w:numFmt w:val="bullet"/>
@@ -656,7 +656,7 @@
     </w:lvl>
   </w:abstractNum>
   <w:abstractNum w:abstractNumId="991">
-    <w:nsid w:val="b5db7792"/>
+    <w:nsid w:val="dd244061"/>
     <w:multiLevelType w:val="multilevel"/>
     <w:lvl w:ilvl="0">
       <w:numFmt w:val="bullet"/>

</xml_diff>

<commit_message>
Updated the doi format in report
</commit_message>
<xml_diff>
--- a/4YCM/4YCM_Report.docx
+++ b/4YCM/4YCM_Report.docx
@@ -163,7 +163,7 @@
           <w:rPr>
             <w:rStyle w:val="Hyperlink"/>
           </w:rPr>
-          <w:t xml:space="preserve">http://dx.doi.org/10.1101/080168</w:t>
+          <w:t xml:space="preserve">10.1101/080168</w:t>
         </w:r>
       </w:hyperlink>
       <w:r>
@@ -189,7 +189,7 @@
           <w:rPr>
             <w:rStyle w:val="Hyperlink"/>
           </w:rPr>
-          <w:t xml:space="preserve">http://dx.doi.org/10.1038/ismej.2015.241</w:t>
+          <w:t xml:space="preserve">10.1038/ismej.2015.241</w:t>
         </w:r>
       </w:hyperlink>
       <w:r>
@@ -575,7 +575,7 @@
     </w:lvl>
   </w:abstractNum>
   <w:abstractNum w:abstractNumId="990">
-    <w:nsid w:val="6a90eadb"/>
+    <w:nsid w:val="43e014d3"/>
     <w:multiLevelType w:val="multilevel"/>
     <w:lvl w:ilvl="0">
       <w:numFmt w:val="bullet"/>
@@ -656,7 +656,7 @@
     </w:lvl>
   </w:abstractNum>
   <w:abstractNum w:abstractNumId="991">
-    <w:nsid w:val="dd244061"/>
+    <w:nsid w:val="dd3c4196"/>
     <w:multiLevelType w:val="multilevel"/>
     <w:lvl w:ilvl="0">
       <w:numFmt w:val="bullet"/>

</xml_diff>

<commit_message>
Updated lang in new question1
</commit_message>
<xml_diff>
--- a/4YCM/4YCM_Report.docx
+++ b/4YCM/4YCM_Report.docx
@@ -94,7 +94,7 @@
         <w:rPr>
           <w:i/>
         </w:rPr>
-        <w:t xml:space="preserve">How does selection differ when you look at it within vs between sequence-discrete populations? Does selection act differently on homologous genes shared by different populations? Which traits are under strong selection?</w:t>
+        <w:t xml:space="preserve">How does selection differ within vs between sequence-discrete populations? Does selection act differently on homologous genes shared by different populations? Which traits are under strong selection?</w:t>
       </w:r>
       <w:r>
         <w:t xml:space="preserve"> </w:t>
@@ -575,7 +575,7 @@
     </w:lvl>
   </w:abstractNum>
   <w:abstractNum w:abstractNumId="990">
-    <w:nsid w:val="43e014d3"/>
+    <w:nsid w:val="23aa0adc"/>
     <w:multiLevelType w:val="multilevel"/>
     <w:lvl w:ilvl="0">
       <w:numFmt w:val="bullet"/>
@@ -656,7 +656,7 @@
     </w:lvl>
   </w:abstractNum>
   <w:abstractNum w:abstractNumId="991">
-    <w:nsid w:val="dd3c4196"/>
+    <w:nsid w:val="a5c8bc29"/>
     <w:multiLevelType w:val="multilevel"/>
     <w:lvl w:ilvl="0">
       <w:numFmt w:val="bullet"/>

</xml_diff>